<commit_message>
Revert back to 33f
Revert back to 33f
</commit_message>
<xml_diff>
--- a/383Game/Doc/tl4/NP_Champion_draft.docx
+++ b/383Game/Doc/tl4/NP_Champion_draft.docx
@@ -6,8 +6,19 @@
       <w:r>
         <w:t xml:space="preserve"> </w:t>
       </w:r>
-      <w:r>
-        <w:t xml:space="preserve">Name________________________ </w:t>
+      <w:proofErr w:type="spellStart"/>
+      <w:r>
+        <w:t>Name______</w:t>
+      </w:r>
+      <w:r>
+        <w:t>Nihat</w:t>
+      </w:r>
+      <w:proofErr w:type="spellEnd"/>
+      <w:r>
+        <w:t xml:space="preserve"> Kayra Polat</w:t>
+      </w:r>
+      <w:r>
+        <w:t xml:space="preserve">_________ </w:t>
       </w:r>
       <w:r>
         <w:tab/>
@@ -17,7 +28,12 @@
       </w:r>
       <w:r>
         <w:tab/>
-        <w:t>Mark _____________________/50</w:t>
+      </w:r>
+      <w:r>
+        <w:tab/>
+      </w:r>
+      <w:r>
+        <w:t>Mark ________________/50</w:t>
       </w:r>
     </w:p>
     <w:p>

</xml_diff>